<commit_message>
Added P4: Linked List for Harry Potter books
</commit_message>
<xml_diff>
--- a/КП1/КП1.docx
+++ b/КП1/КП1.docx
@@ -2819,7 +2819,7 @@
         <w:rPr>
           <w:rFonts w:ascii="Century Schoolbook" w:hAnsi="Century Schoolbook"/>
           <w:sz w:val="30"/>
-          <w:lang w:val="en-US"/>
+          <w:lang w:val="ru-RU"/>
         </w:rPr>
       </w:pPr>
       <w:proofErr w:type="spellStart"/>
@@ -2958,7 +2958,7 @@
         <w:rPr>
           <w:rFonts w:ascii="Century Schoolbook" w:hAnsi="Century Schoolbook"/>
           <w:sz w:val="30"/>
-          <w:lang w:val="en-US"/>
+          <w:lang w:val="ru-RU"/>
         </w:rPr>
       </w:pPr>
     </w:p>
@@ -3672,6 +3672,7 @@
   <w:style w:type="character" w:default="1" w:styleId="DefaultParagraphFont">
     <w:name w:val="Default Paragraph Font"/>
     <w:uiPriority w:val="1"/>
+    <w:semiHidden/>
     <w:unhideWhenUsed/>
   </w:style>
   <w:style w:type="table" w:default="1" w:styleId="TableNormal">

</xml_diff>